<commit_message>
Some useful material from yesterday
</commit_message>
<xml_diff>
--- a/Useful exercises/Approximation Algorithm Exercises.docx
+++ b/Useful exercises/Approximation Algorithm Exercises.docx
@@ -4,21 +4,21 @@
   <w:body>
     <w:sdt>
       <w:sdtPr>
+        <w:rPr>
+          <w:rFonts w:asciiTheme="minorHAnsi" w:eastAsiaTheme="minorEastAsia" w:hAnsiTheme="minorHAnsi" w:cstheme="minorBidi"/>
+          <w:b w:val="0"/>
+          <w:bCs w:val="0"/>
+          <w:smallCaps w:val="0"/>
+          <w:color w:val="auto"/>
+          <w:sz w:val="22"/>
+          <w:szCs w:val="22"/>
+        </w:rPr>
         <w:id w:val="773991631"/>
         <w:docPartObj>
           <w:docPartGallery w:val="Table of Contents"/>
           <w:docPartUnique/>
         </w:docPartObj>
       </w:sdtPr>
-      <w:sdtEndPr>
-        <w:rPr>
-          <w:rFonts w:asciiTheme="minorHAnsi" w:eastAsiaTheme="minorEastAsia" w:hAnsiTheme="minorHAnsi" w:cstheme="minorBidi"/>
-          <w:smallCaps w:val="0"/>
-          <w:color w:val="auto"/>
-          <w:sz w:val="22"/>
-          <w:szCs w:val="22"/>
-        </w:rPr>
-      </w:sdtEndPr>
       <w:sdtContent>
         <w:p>
           <w:pPr>
@@ -37,6 +37,11 @@
             </w:tabs>
             <w:rPr>
               <w:noProof/>
+              <w:kern w:val="2"/>
+              <w:sz w:val="24"/>
+              <w:szCs w:val="24"/>
+              <w:lang w:eastAsia="it-IT"/>
+              <w14:ligatures w14:val="standardContextual"/>
             </w:rPr>
           </w:pPr>
           <w:r>
@@ -48,7 +53,7 @@
           <w:r>
             <w:fldChar w:fldCharType="separate"/>
           </w:r>
-          <w:hyperlink w:anchor="_Toc168429965" w:history="1">
+          <w:hyperlink w:anchor="_Toc168851320" w:history="1">
             <w:r>
               <w:rPr>
                 <w:rStyle w:val="Collegamentoipertestuale"/>
@@ -60,6 +65,11 @@
             <w:r>
               <w:rPr>
                 <w:noProof/>
+                <w:kern w:val="2"/>
+                <w:sz w:val="24"/>
+                <w:szCs w:val="24"/>
+                <w:lang w:eastAsia="it-IT"/>
+                <w14:ligatures w14:val="standardContextual"/>
               </w:rPr>
               <w:tab/>
             </w:r>
@@ -90,7 +100,7 @@
                 <w:noProof/>
                 <w:webHidden/>
               </w:rPr>
-              <w:instrText xml:space="preserve"> PAGEREF _Toc168429965 \h </w:instrText>
+              <w:instrText xml:space="preserve"> PAGEREF _Toc168851320 \h </w:instrText>
             </w:r>
             <w:r>
               <w:rPr>
@@ -130,9 +140,14 @@
             </w:tabs>
             <w:rPr>
               <w:noProof/>
+              <w:kern w:val="2"/>
+              <w:sz w:val="24"/>
+              <w:szCs w:val="24"/>
+              <w:lang w:eastAsia="it-IT"/>
+              <w14:ligatures w14:val="standardContextual"/>
             </w:rPr>
           </w:pPr>
-          <w:hyperlink w:anchor="_Toc168429966" w:history="1">
+          <w:hyperlink w:anchor="_Toc168851321" w:history="1">
             <w:r>
               <w:rPr>
                 <w:rStyle w:val="Collegamentoipertestuale"/>
@@ -144,6 +159,11 @@
             <w:r>
               <w:rPr>
                 <w:noProof/>
+                <w:kern w:val="2"/>
+                <w:sz w:val="24"/>
+                <w:szCs w:val="24"/>
+                <w:lang w:eastAsia="it-IT"/>
+                <w14:ligatures w14:val="standardContextual"/>
               </w:rPr>
               <w:tab/>
             </w:r>
@@ -174,7 +194,191 @@
                 <w:noProof/>
                 <w:webHidden/>
               </w:rPr>
-              <w:instrText xml:space="preserve"> PAGEREF _Toc168429966 \h </w:instrText>
+              <w:instrText xml:space="preserve"> PAGEREF _Toc168851321 \h </w:instrText>
+            </w:r>
+            <w:r>
+              <w:rPr>
+                <w:noProof/>
+                <w:webHidden/>
+              </w:rPr>
+            </w:r>
+            <w:r>
+              <w:rPr>
+                <w:noProof/>
+                <w:webHidden/>
+              </w:rPr>
+              <w:fldChar w:fldCharType="separate"/>
+            </w:r>
+            <w:r>
+              <w:rPr>
+                <w:noProof/>
+                <w:webHidden/>
+              </w:rPr>
+              <w:t>2</w:t>
+            </w:r>
+            <w:r>
+              <w:rPr>
+                <w:noProof/>
+                <w:webHidden/>
+              </w:rPr>
+              <w:fldChar w:fldCharType="end"/>
+            </w:r>
+          </w:hyperlink>
+        </w:p>
+        <w:p>
+          <w:pPr>
+            <w:pStyle w:val="Sommario1"/>
+            <w:tabs>
+              <w:tab w:val="left" w:pos="480"/>
+              <w:tab w:val="right" w:leader="dot" w:pos="9628"/>
+            </w:tabs>
+            <w:rPr>
+              <w:noProof/>
+              <w:kern w:val="2"/>
+              <w:sz w:val="24"/>
+              <w:szCs w:val="24"/>
+              <w:lang w:eastAsia="it-IT"/>
+              <w14:ligatures w14:val="standardContextual"/>
+            </w:rPr>
+          </w:pPr>
+          <w:hyperlink w:anchor="_Toc168851322" w:history="1">
+            <w:r>
+              <w:rPr>
+                <w:rStyle w:val="Collegamentoipertestuale"/>
+                <w:noProof/>
+              </w:rPr>
+              <w:t>4</w:t>
+            </w:r>
+            <w:r>
+              <w:rPr>
+                <w:noProof/>
+                <w:kern w:val="2"/>
+                <w:sz w:val="24"/>
+                <w:szCs w:val="24"/>
+                <w:lang w:eastAsia="it-IT"/>
+                <w14:ligatures w14:val="standardContextual"/>
+              </w:rPr>
+              <w:tab/>
+            </w:r>
+            <w:r>
+              <w:rPr>
+                <w:rStyle w:val="Collegamentoipertestuale"/>
+                <w:noProof/>
+              </w:rPr>
+              <w:t>Bin-Packing</w:t>
+            </w:r>
+            <w:r>
+              <w:rPr>
+                <w:noProof/>
+                <w:webHidden/>
+              </w:rPr>
+              <w:tab/>
+            </w:r>
+            <w:r>
+              <w:rPr>
+                <w:noProof/>
+                <w:webHidden/>
+              </w:rPr>
+              <w:fldChar w:fldCharType="begin"/>
+            </w:r>
+            <w:r>
+              <w:rPr>
+                <w:noProof/>
+                <w:webHidden/>
+              </w:rPr>
+              <w:instrText xml:space="preserve"> PAGEREF _Toc168851322 \h </w:instrText>
+            </w:r>
+            <w:r>
+              <w:rPr>
+                <w:noProof/>
+                <w:webHidden/>
+              </w:rPr>
+            </w:r>
+            <w:r>
+              <w:rPr>
+                <w:noProof/>
+                <w:webHidden/>
+              </w:rPr>
+              <w:fldChar w:fldCharType="separate"/>
+            </w:r>
+            <w:r>
+              <w:rPr>
+                <w:noProof/>
+                <w:webHidden/>
+              </w:rPr>
+              <w:t>3</w:t>
+            </w:r>
+            <w:r>
+              <w:rPr>
+                <w:noProof/>
+                <w:webHidden/>
+              </w:rPr>
+              <w:fldChar w:fldCharType="end"/>
+            </w:r>
+          </w:hyperlink>
+        </w:p>
+        <w:p>
+          <w:pPr>
+            <w:pStyle w:val="Sommario1"/>
+            <w:tabs>
+              <w:tab w:val="left" w:pos="480"/>
+              <w:tab w:val="right" w:leader="dot" w:pos="9628"/>
+            </w:tabs>
+            <w:rPr>
+              <w:noProof/>
+              <w:kern w:val="2"/>
+              <w:sz w:val="24"/>
+              <w:szCs w:val="24"/>
+              <w:lang w:eastAsia="it-IT"/>
+              <w14:ligatures w14:val="standardContextual"/>
+            </w:rPr>
+          </w:pPr>
+          <w:hyperlink w:anchor="_Toc168851323" w:history="1">
+            <w:r>
+              <w:rPr>
+                <w:rStyle w:val="Collegamentoipertestuale"/>
+                <w:noProof/>
+              </w:rPr>
+              <w:t>5</w:t>
+            </w:r>
+            <w:r>
+              <w:rPr>
+                <w:noProof/>
+                <w:kern w:val="2"/>
+                <w:sz w:val="24"/>
+                <w:szCs w:val="24"/>
+                <w:lang w:eastAsia="it-IT"/>
+                <w14:ligatures w14:val="standardContextual"/>
+              </w:rPr>
+              <w:tab/>
+            </w:r>
+            <w:r>
+              <w:rPr>
+                <w:rStyle w:val="Collegamentoipertestuale"/>
+                <w:noProof/>
+              </w:rPr>
+              <w:t>Maximum Matching</w:t>
+            </w:r>
+            <w:r>
+              <w:rPr>
+                <w:noProof/>
+                <w:webHidden/>
+              </w:rPr>
+              <w:tab/>
+            </w:r>
+            <w:r>
+              <w:rPr>
+                <w:noProof/>
+                <w:webHidden/>
+              </w:rPr>
+              <w:fldChar w:fldCharType="begin"/>
+            </w:r>
+            <w:r>
+              <w:rPr>
+                <w:noProof/>
+                <w:webHidden/>
+              </w:rPr>
+              <w:instrText xml:space="preserve"> PAGEREF _Toc168851323 \h </w:instrText>
             </w:r>
             <w:r>
               <w:rPr>
@@ -229,7 +433,7 @@
           <w:lang w:val="en-US"/>
         </w:rPr>
       </w:pPr>
-      <w:bookmarkStart w:id="0" w:name="_Toc168429965"/>
+      <w:bookmarkStart w:id="0" w:name="_Toc168851320"/>
       <w:r>
         <w:rPr>
           <w:lang w:val="en-US"/>
@@ -252,6 +456,9 @@
         </w:rPr>
       </w:pPr>
       <w:r>
+        <w:rPr>
+          <w:noProof/>
+        </w:rPr>
         <w:drawing>
           <wp:anchor distT="0" distB="0" distL="114300" distR="114300" simplePos="0" relativeHeight="251659264" behindDoc="0" locked="0" layoutInCell="1" allowOverlap="1" wp14:anchorId="5EDB73D2" wp14:editId="20DF869F">
             <wp:simplePos x="0" y="0"/>
@@ -367,38 +574,61 @@
         <w:rPr>
           <w:lang w:val="en-US"/>
         </w:rPr>
-        <w:t>P</w:t>
+        <w:t>Prove that this is indeed a 2-approximation algorithm</w:t>
+      </w:r>
+    </w:p>
+    <w:p>
+      <w:pPr>
+        <w:pStyle w:val="Titolo1"/>
+        <w:jc w:val="center"/>
+        <w:rPr>
+          <w:lang w:val="en-US"/>
+        </w:rPr>
+      </w:pPr>
+      <w:bookmarkStart w:id="1" w:name="_Toc168851321"/>
+      <w:r>
+        <w:rPr>
+          <w:lang w:val="en-US"/>
+        </w:rPr>
+        <w:t>Cardinality maximum cut problem</w:t>
       </w:r>
       <w:r>
         <w:rPr>
           <w:lang w:val="en-US"/>
         </w:rPr>
-        <w:t>rove that this is indeed a 2-approximation algorithm</w:t>
+        <w:t xml:space="preserve"> -1/2 a</w:t>
       </w:r>
-    </w:p>
-    <w:p>
-      <w:pPr>
-        <w:rPr>
-          <w:lang w:val="en-US"/>
-        </w:rPr>
-      </w:pPr>
       <w:r>
         <w:rPr>
           <w:lang w:val="en-US"/>
         </w:rPr>
+        <w:t>pprox-algo</w:t>
+      </w:r>
+      <w:bookmarkEnd w:id="1"/>
+    </w:p>
+    <w:p>
+      <w:pPr>
+        <w:rPr>
+          <w:lang w:val="en-US"/>
+        </w:rPr>
+      </w:pPr>
+      <w:r>
+        <w:rPr>
+          <w:noProof/>
+        </w:rPr>
         <w:drawing>
-          <wp:anchor distT="0" distB="0" distL="114300" distR="114300" simplePos="0" relativeHeight="251661312" behindDoc="0" locked="0" layoutInCell="1" allowOverlap="1" wp14:anchorId="55F1A0F7" wp14:editId="48933290">
+          <wp:anchor distT="0" distB="0" distL="114300" distR="114300" simplePos="0" relativeHeight="251667456" behindDoc="0" locked="0" layoutInCell="1" allowOverlap="1" wp14:anchorId="5FE6FB72" wp14:editId="2726D1A0">
             <wp:simplePos x="0" y="0"/>
             <wp:positionH relativeFrom="column">
-              <wp:posOffset>269240</wp:posOffset>
+              <wp:posOffset>1013460</wp:posOffset>
             </wp:positionH>
             <wp:positionV relativeFrom="paragraph">
-              <wp:posOffset>56515</wp:posOffset>
+              <wp:posOffset>112395</wp:posOffset>
             </wp:positionV>
-            <wp:extent cx="5102860" cy="3250565"/>
-            <wp:effectExtent l="0" t="0" r="2540" b="6985"/>
+            <wp:extent cx="4500880" cy="2824480"/>
+            <wp:effectExtent l="0" t="0" r="0" b="0"/>
             <wp:wrapSquare wrapText="bothSides"/>
-            <wp:docPr id="1037180056" name="Immagine 1" descr="Immagine che contiene testo, schermata, Carattere, numero&#10;&#10;Descrizione generata automaticamente"/>
+            <wp:docPr id="1689153493" name="Immagine 1" descr="Immagine che contiene testo, schermata, Carattere, numero&#10;&#10;Descrizione generata automaticamente"/>
             <wp:cNvGraphicFramePr>
               <a:graphicFrameLocks xmlns:a="http://schemas.openxmlformats.org/drawingml/2006/main" noChangeAspect="1"/>
             </wp:cNvGraphicFramePr>
@@ -406,7 +636,7 @@
               <a:graphicData uri="http://schemas.openxmlformats.org/drawingml/2006/picture">
                 <pic:pic xmlns:pic="http://schemas.openxmlformats.org/drawingml/2006/picture">
                   <pic:nvPicPr>
-                    <pic:cNvPr id="1037180056" name="Immagine 1" descr="Immagine che contiene testo, schermata, Carattere, numero&#10;&#10;Descrizione generata automaticamente"/>
+                    <pic:cNvPr id="1689153493" name="Immagine 1" descr="Immagine che contiene testo, schermata, Carattere, numero&#10;&#10;Descrizione generata automaticamente"/>
                     <pic:cNvPicPr/>
                   </pic:nvPicPr>
                   <pic:blipFill>
@@ -418,7 +648,7 @@
                   <pic:spPr>
                     <a:xfrm>
                       <a:off x="0" y="0"/>
-                      <a:ext cx="5102860" cy="3250565"/>
+                      <a:ext cx="4500880" cy="2824480"/>
                     </a:xfrm>
                     <a:prstGeom prst="rect">
                       <a:avLst/>
@@ -464,359 +694,63 @@
           <w:lang w:val="en-US"/>
         </w:rPr>
       </w:pPr>
+    </w:p>
+    <w:p>
+      <w:pPr>
+        <w:rPr>
+          <w:lang w:val="en-US"/>
+        </w:rPr>
+      </w:pPr>
+    </w:p>
+    <w:p>
+      <w:pPr>
+        <w:rPr>
+          <w:lang w:val="en-US"/>
+        </w:rPr>
+      </w:pPr>
+    </w:p>
+    <w:p>
+      <w:pPr>
+        <w:rPr>
+          <w:lang w:val="en-US"/>
+        </w:rPr>
+      </w:pPr>
+    </w:p>
+    <w:p>
+      <w:pPr>
+        <w:rPr>
+          <w:lang w:val="en-US"/>
+        </w:rPr>
+      </w:pPr>
+    </w:p>
+    <w:p>
+      <w:pPr>
+        <w:rPr>
+          <w:lang w:val="en-US"/>
+        </w:rPr>
+      </w:pPr>
+    </w:p>
+    <w:p>
+      <w:pPr>
+        <w:rPr>
+          <w:lang w:val="en-US"/>
+        </w:rPr>
+      </w:pPr>
       <w:r>
         <w:rPr>
-          <w:lang w:val="en-US"/>
+          <w:noProof/>
         </w:rPr>
         <w:drawing>
-          <wp:anchor distT="0" distB="0" distL="114300" distR="114300" simplePos="0" relativeHeight="251663360" behindDoc="0" locked="0" layoutInCell="1" allowOverlap="1" wp14:anchorId="369E6641" wp14:editId="5B16AEF4">
+          <wp:anchor distT="0" distB="0" distL="114300" distR="114300" simplePos="0" relativeHeight="251669504" behindDoc="0" locked="0" layoutInCell="1" allowOverlap="1" wp14:anchorId="730E40F4" wp14:editId="489D9D37">
             <wp:simplePos x="0" y="0"/>
             <wp:positionH relativeFrom="column">
-              <wp:posOffset>416560</wp:posOffset>
+              <wp:posOffset>708660</wp:posOffset>
             </wp:positionH>
             <wp:positionV relativeFrom="paragraph">
-              <wp:posOffset>2393315</wp:posOffset>
+              <wp:posOffset>122555</wp:posOffset>
             </wp:positionV>
-            <wp:extent cx="4913630" cy="1909445"/>
-            <wp:effectExtent l="0" t="0" r="1270" b="0"/>
-            <wp:wrapSquare wrapText="bothSides"/>
-            <wp:docPr id="859195137" name="Immagine 1" descr="Immagine che contiene testo, schermata, Carattere&#10;&#10;Descrizione generata automaticamente"/>
-            <wp:cNvGraphicFramePr>
-              <a:graphicFrameLocks xmlns:a="http://schemas.openxmlformats.org/drawingml/2006/main" noChangeAspect="1"/>
-            </wp:cNvGraphicFramePr>
-            <a:graphic xmlns:a="http://schemas.openxmlformats.org/drawingml/2006/main">
-              <a:graphicData uri="http://schemas.openxmlformats.org/drawingml/2006/picture">
-                <pic:pic xmlns:pic="http://schemas.openxmlformats.org/drawingml/2006/picture">
-                  <pic:nvPicPr>
-                    <pic:cNvPr id="859195137" name="Immagine 1" descr="Immagine che contiene testo, schermata, Carattere&#10;&#10;Descrizione generata automaticamente"/>
-                    <pic:cNvPicPr/>
-                  </pic:nvPicPr>
-                  <pic:blipFill>
-                    <a:blip r:embed="rId8"/>
-                    <a:stretch>
-                      <a:fillRect/>
-                    </a:stretch>
-                  </pic:blipFill>
-                  <pic:spPr>
-                    <a:xfrm>
-                      <a:off x="0" y="0"/>
-                      <a:ext cx="4913630" cy="1909445"/>
-                    </a:xfrm>
-                    <a:prstGeom prst="rect">
-                      <a:avLst/>
-                    </a:prstGeom>
-                  </pic:spPr>
-                </pic:pic>
-              </a:graphicData>
-            </a:graphic>
-            <wp14:sizeRelH relativeFrom="margin">
-              <wp14:pctWidth>0</wp14:pctWidth>
-            </wp14:sizeRelH>
-            <wp14:sizeRelV relativeFrom="margin">
-              <wp14:pctHeight>0</wp14:pctHeight>
-            </wp14:sizeRelV>
-          </wp:anchor>
-        </w:drawing>
-      </w:r>
-      <w:r>
-        <w:rPr>
-          <w:lang w:val="en-US"/>
-        </w:rPr>
-        <w:br w:type="page"/>
-      </w:r>
-    </w:p>
-    <w:p>
-      <w:pPr>
-        <w:rPr>
-          <w:lang w:val="en-US"/>
-        </w:rPr>
-      </w:pPr>
-      <w:r>
-        <w:rPr>
-          <w:lang w:val="en-US"/>
-        </w:rPr>
-        <w:lastRenderedPageBreak/>
-        <w:drawing>
-          <wp:anchor distT="0" distB="0" distL="114300" distR="114300" simplePos="0" relativeHeight="251665408" behindDoc="0" locked="0" layoutInCell="1" allowOverlap="1" wp14:anchorId="1E65F778" wp14:editId="051AAA6B">
-            <wp:simplePos x="0" y="0"/>
-            <wp:positionH relativeFrom="column">
-              <wp:posOffset>194310</wp:posOffset>
-            </wp:positionH>
-            <wp:positionV relativeFrom="paragraph">
-              <wp:posOffset>0</wp:posOffset>
-            </wp:positionV>
-            <wp:extent cx="5421630" cy="2130425"/>
-            <wp:effectExtent l="0" t="0" r="7620" b="3175"/>
-            <wp:wrapSquare wrapText="bothSides"/>
-            <wp:docPr id="278760797" name="Immagine 1" descr="Immagine che contiene testo, schermata, Carattere&#10;&#10;Descrizione generata automaticamente"/>
-            <wp:cNvGraphicFramePr>
-              <a:graphicFrameLocks xmlns:a="http://schemas.openxmlformats.org/drawingml/2006/main" noChangeAspect="1"/>
-            </wp:cNvGraphicFramePr>
-            <a:graphic xmlns:a="http://schemas.openxmlformats.org/drawingml/2006/main">
-              <a:graphicData uri="http://schemas.openxmlformats.org/drawingml/2006/picture">
-                <pic:pic xmlns:pic="http://schemas.openxmlformats.org/drawingml/2006/picture">
-                  <pic:nvPicPr>
-                    <pic:cNvPr id="278760797" name="Immagine 1" descr="Immagine che contiene testo, schermata, Carattere&#10;&#10;Descrizione generata automaticamente"/>
-                    <pic:cNvPicPr/>
-                  </pic:nvPicPr>
-                  <pic:blipFill>
-                    <a:blip r:embed="rId9"/>
-                    <a:stretch>
-                      <a:fillRect/>
-                    </a:stretch>
-                  </pic:blipFill>
-                  <pic:spPr>
-                    <a:xfrm>
-                      <a:off x="0" y="0"/>
-                      <a:ext cx="5421630" cy="2130425"/>
-                    </a:xfrm>
-                    <a:prstGeom prst="rect">
-                      <a:avLst/>
-                    </a:prstGeom>
-                  </pic:spPr>
-                </pic:pic>
-              </a:graphicData>
-            </a:graphic>
-            <wp14:sizeRelH relativeFrom="margin">
-              <wp14:pctWidth>0</wp14:pctWidth>
-            </wp14:sizeRelH>
-            <wp14:sizeRelV relativeFrom="margin">
-              <wp14:pctHeight>0</wp14:pctHeight>
-            </wp14:sizeRelV>
-          </wp:anchor>
-        </w:drawing>
-      </w:r>
-    </w:p>
-    <w:p>
-      <w:pPr>
-        <w:rPr>
-          <w:lang w:val="en-US"/>
-        </w:rPr>
-      </w:pPr>
-    </w:p>
-    <w:p>
-      <w:pPr>
-        <w:rPr>
-          <w:lang w:val="en-US"/>
-        </w:rPr>
-      </w:pPr>
-    </w:p>
-    <w:p>
-      <w:pPr>
-        <w:rPr>
-          <w:lang w:val="en-US"/>
-        </w:rPr>
-      </w:pPr>
-    </w:p>
-    <w:p>
-      <w:pPr>
-        <w:rPr>
-          <w:lang w:val="en-US"/>
-        </w:rPr>
-      </w:pPr>
-    </w:p>
-    <w:p>
-      <w:pPr>
-        <w:rPr>
-          <w:lang w:val="en-US"/>
-        </w:rPr>
-      </w:pPr>
-    </w:p>
-    <w:p>
-      <w:pPr>
-        <w:rPr>
-          <w:lang w:val="en-US"/>
-        </w:rPr>
-      </w:pPr>
-    </w:p>
-    <w:p>
-      <w:pPr>
-        <w:rPr>
-          <w:lang w:val="en-US"/>
-        </w:rPr>
-      </w:pPr>
-    </w:p>
-    <w:p>
-      <w:pPr>
-        <w:pStyle w:val="Titolo1"/>
-        <w:jc w:val="center"/>
-        <w:rPr>
-          <w:lang w:val="en-US"/>
-        </w:rPr>
-      </w:pPr>
-      <w:bookmarkStart w:id="1" w:name="_Toc168429966"/>
-      <w:r>
-        <w:drawing>
-          <wp:anchor distT="0" distB="0" distL="114300" distR="114300" simplePos="0" relativeHeight="251667456" behindDoc="0" locked="0" layoutInCell="1" allowOverlap="1" wp14:anchorId="5FE6FB72" wp14:editId="2DBB53FF">
-            <wp:simplePos x="0" y="0"/>
-            <wp:positionH relativeFrom="column">
-              <wp:posOffset>759460</wp:posOffset>
-            </wp:positionH>
-            <wp:positionV relativeFrom="paragraph">
-              <wp:posOffset>548005</wp:posOffset>
-            </wp:positionV>
-            <wp:extent cx="4856480" cy="3048000"/>
-            <wp:effectExtent l="0" t="0" r="1270" b="0"/>
-            <wp:wrapSquare wrapText="bothSides"/>
-            <wp:docPr id="1689153493" name="Immagine 1" descr="Immagine che contiene testo, schermata, Carattere, numero&#10;&#10;Descrizione generata automaticamente"/>
-            <wp:cNvGraphicFramePr>
-              <a:graphicFrameLocks xmlns:a="http://schemas.openxmlformats.org/drawingml/2006/main" noChangeAspect="1"/>
-            </wp:cNvGraphicFramePr>
-            <a:graphic xmlns:a="http://schemas.openxmlformats.org/drawingml/2006/main">
-              <a:graphicData uri="http://schemas.openxmlformats.org/drawingml/2006/picture">
-                <pic:pic xmlns:pic="http://schemas.openxmlformats.org/drawingml/2006/picture">
-                  <pic:nvPicPr>
-                    <pic:cNvPr id="1689153493" name="Immagine 1" descr="Immagine che contiene testo, schermata, Carattere, numero&#10;&#10;Descrizione generata automaticamente"/>
-                    <pic:cNvPicPr/>
-                  </pic:nvPicPr>
-                  <pic:blipFill>
-                    <a:blip r:embed="rId10"/>
-                    <a:stretch>
-                      <a:fillRect/>
-                    </a:stretch>
-                  </pic:blipFill>
-                  <pic:spPr>
-                    <a:xfrm>
-                      <a:off x="0" y="0"/>
-                      <a:ext cx="4856480" cy="3048000"/>
-                    </a:xfrm>
-                    <a:prstGeom prst="rect">
-                      <a:avLst/>
-                    </a:prstGeom>
-                  </pic:spPr>
-                </pic:pic>
-              </a:graphicData>
-            </a:graphic>
-            <wp14:sizeRelH relativeFrom="margin">
-              <wp14:pctWidth>0</wp14:pctWidth>
-            </wp14:sizeRelH>
-            <wp14:sizeRelV relativeFrom="margin">
-              <wp14:pctHeight>0</wp14:pctHeight>
-            </wp14:sizeRelV>
-          </wp:anchor>
-        </w:drawing>
-      </w:r>
-      <w:r>
-        <w:rPr>
-          <w:lang w:val="en-US"/>
-        </w:rPr>
-        <w:t>C</w:t>
-      </w:r>
-      <w:r>
-        <w:rPr>
-          <w:lang w:val="en-US"/>
-        </w:rPr>
-        <w:t>ardinality maximum cut problem</w:t>
-      </w:r>
-      <w:r>
-        <w:rPr>
-          <w:lang w:val="en-US"/>
-        </w:rPr>
-        <w:t xml:space="preserve"> -1/2 a</w:t>
-      </w:r>
-      <w:r>
-        <w:rPr>
-          <w:lang w:val="en-US"/>
-        </w:rPr>
-        <w:t>pprox-algo</w:t>
-      </w:r>
-      <w:bookmarkEnd w:id="1"/>
-    </w:p>
-    <w:p>
-      <w:pPr>
-        <w:rPr>
-          <w:lang w:val="en-US"/>
-        </w:rPr>
-      </w:pPr>
-    </w:p>
-    <w:p>
-      <w:pPr>
-        <w:rPr>
-          <w:lang w:val="en-US"/>
-        </w:rPr>
-      </w:pPr>
-    </w:p>
-    <w:p>
-      <w:pPr>
-        <w:rPr>
-          <w:lang w:val="en-US"/>
-        </w:rPr>
-      </w:pPr>
-    </w:p>
-    <w:p>
-      <w:pPr>
-        <w:rPr>
-          <w:lang w:val="en-US"/>
-        </w:rPr>
-      </w:pPr>
-    </w:p>
-    <w:p>
-      <w:pPr>
-        <w:rPr>
-          <w:lang w:val="en-US"/>
-        </w:rPr>
-      </w:pPr>
-    </w:p>
-    <w:p>
-      <w:pPr>
-        <w:rPr>
-          <w:lang w:val="en-US"/>
-        </w:rPr>
-      </w:pPr>
-    </w:p>
-    <w:p>
-      <w:pPr>
-        <w:rPr>
-          <w:lang w:val="en-US"/>
-        </w:rPr>
-      </w:pPr>
-    </w:p>
-    <w:p>
-      <w:pPr>
-        <w:rPr>
-          <w:lang w:val="en-US"/>
-        </w:rPr>
-      </w:pPr>
-    </w:p>
-    <w:p>
-      <w:pPr>
-        <w:rPr>
-          <w:lang w:val="en-US"/>
-        </w:rPr>
-      </w:pPr>
-    </w:p>
-    <w:p>
-      <w:pPr>
-        <w:rPr>
-          <w:lang w:val="en-US"/>
-        </w:rPr>
-      </w:pPr>
-    </w:p>
-    <w:p>
-      <w:pPr>
-        <w:rPr>
-          <w:lang w:val="en-US"/>
-        </w:rPr>
-      </w:pPr>
-    </w:p>
-    <w:p>
-      <w:pPr>
-        <w:rPr>
-          <w:lang w:val="en-US"/>
-        </w:rPr>
-      </w:pPr>
-      <w:r>
-        <w:drawing>
-          <wp:anchor distT="0" distB="0" distL="114300" distR="114300" simplePos="0" relativeHeight="251669504" behindDoc="0" locked="0" layoutInCell="1" allowOverlap="1" wp14:anchorId="730E40F4" wp14:editId="6B4636E2">
-            <wp:simplePos x="0" y="0"/>
-            <wp:positionH relativeFrom="column">
-              <wp:posOffset>759460</wp:posOffset>
-            </wp:positionH>
-            <wp:positionV relativeFrom="paragraph">
-              <wp:posOffset>24130</wp:posOffset>
-            </wp:positionV>
-            <wp:extent cx="5142230" cy="857885"/>
-            <wp:effectExtent l="0" t="0" r="1270" b="0"/>
+            <wp:extent cx="4742180" cy="790575"/>
+            <wp:effectExtent l="0" t="0" r="1270" b="9525"/>
             <wp:wrapSquare wrapText="bothSides"/>
             <wp:docPr id="1880085670" name="Immagine 1" descr="Immagine che contiene testo, Carattere, schermata, linea&#10;&#10;Descrizione generata automaticamente"/>
             <wp:cNvGraphicFramePr>
@@ -830,7 +764,7 @@
                     <pic:cNvPicPr/>
                   </pic:nvPicPr>
                   <pic:blipFill>
-                    <a:blip r:embed="rId11"/>
+                    <a:blip r:embed="rId8"/>
                     <a:stretch>
                       <a:fillRect/>
                     </a:stretch>
@@ -838,7 +772,7 @@
                   <pic:spPr>
                     <a:xfrm>
                       <a:off x="0" y="0"/>
-                      <a:ext cx="5142230" cy="857885"/>
+                      <a:ext cx="4742180" cy="790575"/>
                     </a:xfrm>
                     <a:prstGeom prst="rect">
                       <a:avLst/>
@@ -952,21 +886,32 @@
       </w:r>
     </w:p>
     <w:p>
+      <w:pPr>
+        <w:pStyle w:val="Titolo1"/>
+        <w:jc w:val="center"/>
+      </w:pPr>
+      <w:bookmarkStart w:id="2" w:name="_Toc168851322"/>
       <w:r>
         <w:lastRenderedPageBreak/>
+        <w:t>Bin-Packing</w:t>
+      </w:r>
+      <w:bookmarkEnd w:id="2"/>
+    </w:p>
+    <w:p>
+      <w:r>
         <w:drawing>
-          <wp:anchor distT="0" distB="0" distL="114300" distR="114300" simplePos="0" relativeHeight="251673600" behindDoc="0" locked="0" layoutInCell="1" allowOverlap="1" wp14:anchorId="6DBF20D0" wp14:editId="68137421">
+          <wp:anchor distT="0" distB="0" distL="114300" distR="114300" simplePos="0" relativeHeight="251671552" behindDoc="0" locked="0" layoutInCell="1" allowOverlap="1" wp14:anchorId="62439489" wp14:editId="2D0EAD9C">
             <wp:simplePos x="0" y="0"/>
             <wp:positionH relativeFrom="column">
-              <wp:posOffset>422910</wp:posOffset>
+              <wp:posOffset>1229360</wp:posOffset>
             </wp:positionH>
             <wp:positionV relativeFrom="paragraph">
-              <wp:posOffset>3009900</wp:posOffset>
+              <wp:posOffset>56515</wp:posOffset>
             </wp:positionV>
-            <wp:extent cx="5377180" cy="2743200"/>
+            <wp:extent cx="4007485" cy="3490595"/>
             <wp:effectExtent l="0" t="0" r="0" b="0"/>
             <wp:wrapSquare wrapText="bothSides"/>
-            <wp:docPr id="451171211" name="Immagine 1" descr="Immagine che contiene testo, schermata, Carattere, documento&#10;&#10;Descrizione generata automaticamente"/>
+            <wp:docPr id="759336100" name="Immagine 1" descr="Immagine che contiene testo, schermata, Carattere, numero&#10;&#10;Descrizione generata automaticamente"/>
             <wp:cNvGraphicFramePr>
               <a:graphicFrameLocks xmlns:a="http://schemas.openxmlformats.org/drawingml/2006/main" noChangeAspect="1"/>
             </wp:cNvGraphicFramePr>
@@ -974,11 +919,11 @@
               <a:graphicData uri="http://schemas.openxmlformats.org/drawingml/2006/picture">
                 <pic:pic xmlns:pic="http://schemas.openxmlformats.org/drawingml/2006/picture">
                   <pic:nvPicPr>
-                    <pic:cNvPr id="451171211" name="Immagine 1" descr="Immagine che contiene testo, schermata, Carattere, documento&#10;&#10;Descrizione generata automaticamente"/>
+                    <pic:cNvPr id="759336100" name="Immagine 1" descr="Immagine che contiene testo, schermata, Carattere, numero&#10;&#10;Descrizione generata automaticamente"/>
                     <pic:cNvPicPr/>
                   </pic:nvPicPr>
                   <pic:blipFill>
-                    <a:blip r:embed="rId12"/>
+                    <a:blip r:embed="rId9"/>
                     <a:stretch>
                       <a:fillRect/>
                     </a:stretch>
@@ -986,7 +931,77 @@
                   <pic:spPr>
                     <a:xfrm>
                       <a:off x="0" y="0"/>
-                      <a:ext cx="5377180" cy="2743200"/>
+                      <a:ext cx="4007485" cy="3490595"/>
+                    </a:xfrm>
+                    <a:prstGeom prst="rect">
+                      <a:avLst/>
+                    </a:prstGeom>
+                  </pic:spPr>
+                </pic:pic>
+              </a:graphicData>
+            </a:graphic>
+            <wp14:sizeRelH relativeFrom="margin">
+              <wp14:pctWidth>0</wp14:pctWidth>
+            </wp14:sizeRelH>
+            <wp14:sizeRelV relativeFrom="margin">
+              <wp14:pctHeight>0</wp14:pctHeight>
+            </wp14:sizeRelV>
+          </wp:anchor>
+        </w:drawing>
+      </w:r>
+    </w:p>
+    <w:p/>
+    <w:p/>
+    <w:p/>
+    <w:p/>
+    <w:p/>
+    <w:p/>
+    <w:p/>
+    <w:p/>
+    <w:p/>
+    <w:p/>
+    <w:p/>
+    <w:p/>
+    <w:p>
+      <w:pPr>
+        <w:pStyle w:val="Titolo1"/>
+        <w:jc w:val="center"/>
+      </w:pPr>
+      <w:bookmarkStart w:id="3" w:name="_Toc168851323"/>
+      <w:r>
+        <w:drawing>
+          <wp:anchor distT="0" distB="0" distL="114300" distR="114300" simplePos="0" relativeHeight="251673600" behindDoc="0" locked="0" layoutInCell="1" allowOverlap="1" wp14:anchorId="60A64E48" wp14:editId="42C6B203">
+            <wp:simplePos x="0" y="0"/>
+            <wp:positionH relativeFrom="column">
+              <wp:posOffset>1229360</wp:posOffset>
+            </wp:positionH>
+            <wp:positionV relativeFrom="paragraph">
+              <wp:posOffset>533400</wp:posOffset>
+            </wp:positionV>
+            <wp:extent cx="4007485" cy="4393565"/>
+            <wp:effectExtent l="0" t="0" r="0" b="6985"/>
+            <wp:wrapSquare wrapText="bothSides"/>
+            <wp:docPr id="1910939898" name="Immagine 1" descr="Immagine che contiene testo, Carattere, schermata, numero&#10;&#10;Descrizione generata automaticamente"/>
+            <wp:cNvGraphicFramePr>
+              <a:graphicFrameLocks xmlns:a="http://schemas.openxmlformats.org/drawingml/2006/main" noChangeAspect="1"/>
+            </wp:cNvGraphicFramePr>
+            <a:graphic xmlns:a="http://schemas.openxmlformats.org/drawingml/2006/main">
+              <a:graphicData uri="http://schemas.openxmlformats.org/drawingml/2006/picture">
+                <pic:pic xmlns:pic="http://schemas.openxmlformats.org/drawingml/2006/picture">
+                  <pic:nvPicPr>
+                    <pic:cNvPr id="1910939898" name="Immagine 1" descr="Immagine che contiene testo, Carattere, schermata, numero&#10;&#10;Descrizione generata automaticamente"/>
+                    <pic:cNvPicPr/>
+                  </pic:nvPicPr>
+                  <pic:blipFill>
+                    <a:blip r:embed="rId10"/>
+                    <a:stretch>
+                      <a:fillRect/>
+                    </a:stretch>
+                  </pic:blipFill>
+                  <pic:spPr>
+                    <a:xfrm>
+                      <a:off x="0" y="0"/>
+                      <a:ext cx="4007485" cy="4393565"/>
                     </a:xfrm>
                     <a:prstGeom prst="rect">
                       <a:avLst/>
@@ -1005,137 +1020,15 @@
         </w:drawing>
       </w:r>
       <w:r>
-        <w:drawing>
-          <wp:anchor distT="0" distB="0" distL="114300" distR="114300" simplePos="0" relativeHeight="251671552" behindDoc="0" locked="0" layoutInCell="1" allowOverlap="1" wp14:anchorId="18C0768B" wp14:editId="5FA35028">
-            <wp:simplePos x="0" y="0"/>
-            <wp:positionH relativeFrom="column">
-              <wp:posOffset>422910</wp:posOffset>
-            </wp:positionH>
-            <wp:positionV relativeFrom="paragraph">
-              <wp:posOffset>96520</wp:posOffset>
-            </wp:positionV>
-            <wp:extent cx="5535930" cy="2764790"/>
-            <wp:effectExtent l="0" t="0" r="7620" b="0"/>
-            <wp:wrapSquare wrapText="bothSides"/>
-            <wp:docPr id="1228498656" name="Immagine 1" descr="Immagine che contiene testo, schermata, Carattere, numero&#10;&#10;Descrizione generata automaticamente"/>
-            <wp:cNvGraphicFramePr>
-              <a:graphicFrameLocks xmlns:a="http://schemas.openxmlformats.org/drawingml/2006/main" noChangeAspect="1"/>
-            </wp:cNvGraphicFramePr>
-            <a:graphic xmlns:a="http://schemas.openxmlformats.org/drawingml/2006/main">
-              <a:graphicData uri="http://schemas.openxmlformats.org/drawingml/2006/picture">
-                <pic:pic xmlns:pic="http://schemas.openxmlformats.org/drawingml/2006/picture">
-                  <pic:nvPicPr>
-                    <pic:cNvPr id="1228498656" name="Immagine 1" descr="Immagine che contiene testo, schermata, Carattere, numero&#10;&#10;Descrizione generata automaticamente"/>
-                    <pic:cNvPicPr/>
-                  </pic:nvPicPr>
-                  <pic:blipFill>
-                    <a:blip r:embed="rId13"/>
-                    <a:stretch>
-                      <a:fillRect/>
-                    </a:stretch>
-                  </pic:blipFill>
-                  <pic:spPr>
-                    <a:xfrm>
-                      <a:off x="0" y="0"/>
-                      <a:ext cx="5535930" cy="2764790"/>
-                    </a:xfrm>
-                    <a:prstGeom prst="rect">
-                      <a:avLst/>
-                    </a:prstGeom>
-                  </pic:spPr>
-                </pic:pic>
-              </a:graphicData>
-            </a:graphic>
-            <wp14:sizeRelH relativeFrom="margin">
-              <wp14:pctWidth>0</wp14:pctWidth>
-            </wp14:sizeRelH>
-            <wp14:sizeRelV relativeFrom="margin">
-              <wp14:pctHeight>0</wp14:pctHeight>
-            </wp14:sizeRelV>
-          </wp:anchor>
-        </w:drawing>
+        <w:t>Maximum Matching</w:t>
       </w:r>
+      <w:bookmarkEnd w:id="3"/>
     </w:p>
     <w:p/>
     <w:p/>
     <w:p/>
-    <w:p/>
-    <w:p/>
-    <w:p/>
-    <w:p/>
-    <w:p/>
-    <w:p/>
-    <w:p/>
-    <w:p/>
-    <w:p/>
-    <w:p/>
-    <w:p/>
-    <w:p/>
-    <w:p/>
-    <w:p/>
-    <w:p/>
-    <w:p/>
     <w:p>
       <w:r>
-        <w:drawing>
-          <wp:anchor distT="0" distB="0" distL="114300" distR="114300" simplePos="0" relativeHeight="251675648" behindDoc="0" locked="0" layoutInCell="1" allowOverlap="1" wp14:anchorId="313F34BD" wp14:editId="75875AB6">
-            <wp:simplePos x="0" y="0"/>
-            <wp:positionH relativeFrom="column">
-              <wp:posOffset>422910</wp:posOffset>
-            </wp:positionH>
-            <wp:positionV relativeFrom="paragraph">
-              <wp:posOffset>234315</wp:posOffset>
-            </wp:positionV>
-            <wp:extent cx="5567680" cy="2320925"/>
-            <wp:effectExtent l="0" t="0" r="0" b="3175"/>
-            <wp:wrapSquare wrapText="bothSides"/>
-            <wp:docPr id="367511700" name="Immagine 1" descr="Immagine che contiene testo, schermata, Carattere&#10;&#10;Descrizione generata automaticamente"/>
-            <wp:cNvGraphicFramePr>
-              <a:graphicFrameLocks xmlns:a="http://schemas.openxmlformats.org/drawingml/2006/main" noChangeAspect="1"/>
-            </wp:cNvGraphicFramePr>
-            <a:graphic xmlns:a="http://schemas.openxmlformats.org/drawingml/2006/main">
-              <a:graphicData uri="http://schemas.openxmlformats.org/drawingml/2006/picture">
-                <pic:pic xmlns:pic="http://schemas.openxmlformats.org/drawingml/2006/picture">
-                  <pic:nvPicPr>
-                    <pic:cNvPr id="367511700" name="Immagine 1" descr="Immagine che contiene testo, schermata, Carattere&#10;&#10;Descrizione generata automaticamente"/>
-                    <pic:cNvPicPr/>
-                  </pic:nvPicPr>
-                  <pic:blipFill>
-                    <a:blip r:embed="rId14"/>
-                    <a:stretch>
-                      <a:fillRect/>
-                    </a:stretch>
-                  </pic:blipFill>
-                  <pic:spPr>
-                    <a:xfrm>
-                      <a:off x="0" y="0"/>
-                      <a:ext cx="5567680" cy="2320925"/>
-                    </a:xfrm>
-                    <a:prstGeom prst="rect">
-                      <a:avLst/>
-                    </a:prstGeom>
-                  </pic:spPr>
-                </pic:pic>
-              </a:graphicData>
-            </a:graphic>
-            <wp14:sizeRelH relativeFrom="margin">
-              <wp14:pctWidth>0</wp14:pctWidth>
-            </wp14:sizeRelH>
-            <wp14:sizeRelV relativeFrom="margin">
-              <wp14:pctHeight>0</wp14:pctHeight>
-            </wp14:sizeRelV>
-          </wp:anchor>
-        </w:drawing>
-      </w:r>
-    </w:p>
-    <w:p>
-      <w:r>
-        <w:br w:type="page"/>
-      </w:r>
-    </w:p>
-    <w:p>
-      <w:r>
-        <w:lastRenderedPageBreak/>
         <w:br w:type="page"/>
       </w:r>
     </w:p>
@@ -2049,6 +1942,7 @@
   <w:style w:type="character" w:default="1" w:styleId="Carpredefinitoparagrafo">
     <w:name w:val="Default Paragraph Font"/>
     <w:uiPriority w:val="1"/>
+    <w:semiHidden/>
     <w:unhideWhenUsed/>
   </w:style>
   <w:style w:type="table" w:default="1" w:styleId="Tabellanormale">

</xml_diff>